<commit_message>
v1.1.1 - CU-Registro usuario
</commit_message>
<xml_diff>
--- a/Desarrollo/SOE/Análisis/CU02 - Registro usuario.docx
+++ b/Desarrollo/SOE/Análisis/CU02 - Registro usuario.docx
@@ -42,7 +42,7 @@
         </w:rPr>
       </w:pPr>
       <w:bookmarkStart w:id="2" w:name="_heading=h.30j0zll" w:colFirst="0" w:colLast="0"/>
-      <w:bookmarkStart w:id="3" w:name="_Toc58419097"/>
+      <w:bookmarkStart w:id="3" w:name="_Toc58427366"/>
       <w:bookmarkEnd w:id="2"/>
       <w:r>
         <w:rPr>
@@ -73,7 +73,7 @@
         </w:rPr>
       </w:pPr>
       <w:bookmarkStart w:id="4" w:name="_heading=h.1fob9te" w:colFirst="0" w:colLast="0"/>
-      <w:bookmarkStart w:id="5" w:name="_Toc58419098"/>
+      <w:bookmarkStart w:id="5" w:name="_Toc58427367"/>
       <w:bookmarkEnd w:id="4"/>
       <w:r>
         <w:rPr>
@@ -103,7 +103,7 @@
           <w:lang w:val="es-ES"/>
         </w:rPr>
       </w:pPr>
-      <w:bookmarkStart w:id="6" w:name="_Toc58419099"/>
+      <w:bookmarkStart w:id="6" w:name="_Toc58427368"/>
       <w:r>
         <w:rPr>
           <w:b/>
@@ -208,7 +208,23 @@
           <w:b/>
           <w:lang w:val="es-ES"/>
         </w:rPr>
-        <w:t>Lima, Diciembre del 2020</w:t>
+        <w:t xml:space="preserve">Lima, </w:t>
+      </w:r>
+      <w:proofErr w:type="gramStart"/>
+      <w:r>
+        <w:rPr>
+          <w:b/>
+          <w:lang w:val="es-ES"/>
+        </w:rPr>
+        <w:t>Diciembre</w:t>
+      </w:r>
+      <w:proofErr w:type="gramEnd"/>
+      <w:r>
+        <w:rPr>
+          <w:b/>
+          <w:lang w:val="es-ES"/>
+        </w:rPr>
+        <w:t xml:space="preserve"> del 2020</w:t>
       </w:r>
     </w:p>
     <w:p>
@@ -1020,11 +1036,15 @@
       <w:pPr>
         <w:ind w:hanging="2"/>
         <w:rPr>
+          <w:sz w:val="40"/>
+          <w:szCs w:val="40"/>
           <w:lang w:val="es-ES"/>
         </w:rPr>
       </w:pPr>
       <w:r>
         <w:rPr>
+          <w:sz w:val="40"/>
+          <w:szCs w:val="40"/>
           <w:lang w:val="es-ES"/>
         </w:rPr>
         <w:br w:type="page"/>
@@ -1033,9 +1053,12 @@
     <w:p>
       <w:pPr>
         <w:ind w:hanging="2"/>
-        <w:rPr>
-          <w:sz w:val="32"/>
-          <w:szCs w:val="32"/>
+        <w:jc w:val="center"/>
+        <w:rPr>
+          <w:b/>
+          <w:bCs/>
+          <w:sz w:val="36"/>
+          <w:szCs w:val="36"/>
           <w:lang w:val="es-ES"/>
         </w:rPr>
       </w:pPr>
@@ -1043,8 +1066,10 @@
       <w:bookmarkEnd w:id="7"/>
       <w:r>
         <w:rPr>
-          <w:sz w:val="32"/>
-          <w:szCs w:val="32"/>
+          <w:b/>
+          <w:bCs/>
+          <w:sz w:val="36"/>
+          <w:szCs w:val="36"/>
           <w:lang w:val="es-ES"/>
         </w:rPr>
         <w:lastRenderedPageBreak/>
@@ -1085,13 +1110,11 @@
         <w:p>
           <w:pPr>
             <w:pStyle w:val="TDC1"/>
-            <w:tabs>
-              <w:tab w:val="right" w:leader="dot" w:pos="8494"/>
-            </w:tabs>
-            <w:ind w:firstLine="0"/>
             <w:rPr>
               <w:rFonts w:asciiTheme="minorHAnsi" w:eastAsiaTheme="minorEastAsia" w:hAnsiTheme="minorHAnsi" w:cstheme="minorBidi"/>
               <w:noProof/>
+              <w:sz w:val="28"/>
+              <w:szCs w:val="28"/>
               <w:lang w:val="es-PE"/>
             </w:rPr>
           </w:pPr>
@@ -1104,11 +1127,15 @@
           <w:r>
             <w:fldChar w:fldCharType="separate"/>
           </w:r>
-          <w:hyperlink w:anchor="_Toc58419097" w:history="1">
+          <w:hyperlink w:anchor="_Toc58427366" w:history="1">
             <w:r>
               <w:rPr>
                 <w:rStyle w:val="Hipervnculo"/>
-                <w:noProof/>
+                <w:b/>
+                <w:bCs/>
+                <w:noProof/>
+                <w:sz w:val="28"/>
+                <w:szCs w:val="28"/>
                 <w:lang w:val="es-ES"/>
               </w:rPr>
               <w:t>Sistema organizador estudiantil</w:t>
@@ -1117,6 +1144,8 @@
               <w:rPr>
                 <w:noProof/>
                 <w:webHidden/>
+                <w:sz w:val="28"/>
+                <w:szCs w:val="28"/>
               </w:rPr>
               <w:tab/>
             </w:r>
@@ -1124,6 +1153,8 @@
               <w:rPr>
                 <w:noProof/>
                 <w:webHidden/>
+                <w:sz w:val="28"/>
+                <w:szCs w:val="28"/>
               </w:rPr>
               <w:fldChar w:fldCharType="begin"/>
             </w:r>
@@ -1131,19 +1162,25 @@
               <w:rPr>
                 <w:noProof/>
                 <w:webHidden/>
-              </w:rPr>
-              <w:instrText xml:space="preserve"> PAGEREF _Toc58419097 \h </w:instrText>
-            </w:r>
-            <w:r>
-              <w:rPr>
-                <w:noProof/>
-                <w:webHidden/>
-              </w:rPr>
-            </w:r>
-            <w:r>
-              <w:rPr>
-                <w:noProof/>
-                <w:webHidden/>
+                <w:sz w:val="28"/>
+                <w:szCs w:val="28"/>
+              </w:rPr>
+              <w:instrText xml:space="preserve"> PAGEREF _Toc58427366 \h </w:instrText>
+            </w:r>
+            <w:r>
+              <w:rPr>
+                <w:noProof/>
+                <w:webHidden/>
+                <w:sz w:val="28"/>
+                <w:szCs w:val="28"/>
+              </w:rPr>
+            </w:r>
+            <w:r>
+              <w:rPr>
+                <w:noProof/>
+                <w:webHidden/>
+                <w:sz w:val="28"/>
+                <w:szCs w:val="28"/>
               </w:rPr>
               <w:fldChar w:fldCharType="separate"/>
             </w:r>
@@ -1151,6 +1188,8 @@
               <w:rPr>
                 <w:noProof/>
                 <w:webHidden/>
+                <w:sz w:val="28"/>
+                <w:szCs w:val="28"/>
               </w:rPr>
               <w:t>1</w:t>
             </w:r>
@@ -1158,6 +1197,8 @@
               <w:rPr>
                 <w:noProof/>
                 <w:webHidden/>
+                <w:sz w:val="28"/>
+                <w:szCs w:val="28"/>
               </w:rPr>
               <w:fldChar w:fldCharType="end"/>
             </w:r>
@@ -1166,29 +1207,119 @@
         <w:p>
           <w:pPr>
             <w:pStyle w:val="TDC1"/>
-            <w:tabs>
-              <w:tab w:val="right" w:leader="dot" w:pos="8494"/>
-            </w:tabs>
-            <w:ind w:firstLine="0"/>
+            <w:rPr>
+              <w:rFonts w:asciiTheme="minorHAnsi" w:eastAsiaTheme="minorEastAsia" w:hAnsiTheme="minorHAnsi" w:cstheme="minorBidi"/>
+              <w:noProof/>
+              <w:sz w:val="28"/>
+              <w:szCs w:val="28"/>
+              <w:lang w:val="es-PE"/>
+            </w:rPr>
+          </w:pPr>
+          <w:hyperlink w:anchor="_Toc58427367" w:history="1">
+            <w:r>
+              <w:rPr>
+                <w:rStyle w:val="Hipervnculo"/>
+                <w:b/>
+                <w:bCs/>
+                <w:noProof/>
+                <w:sz w:val="28"/>
+                <w:szCs w:val="28"/>
+                <w:lang w:val="es-ES"/>
+              </w:rPr>
+              <w:t>Especificación de Caso de Uso:</w:t>
+            </w:r>
+            <w:r>
+              <w:rPr>
+                <w:noProof/>
+                <w:webHidden/>
+                <w:sz w:val="28"/>
+                <w:szCs w:val="28"/>
+              </w:rPr>
+              <w:tab/>
+            </w:r>
+            <w:r>
+              <w:rPr>
+                <w:noProof/>
+                <w:webHidden/>
+                <w:sz w:val="28"/>
+                <w:szCs w:val="28"/>
+              </w:rPr>
+              <w:fldChar w:fldCharType="begin"/>
+            </w:r>
+            <w:r>
+              <w:rPr>
+                <w:noProof/>
+                <w:webHidden/>
+                <w:sz w:val="28"/>
+                <w:szCs w:val="28"/>
+              </w:rPr>
+              <w:instrText xml:space="preserve"> PAGEREF _Toc58427367 \h </w:instrText>
+            </w:r>
+            <w:r>
+              <w:rPr>
+                <w:noProof/>
+                <w:webHidden/>
+                <w:sz w:val="28"/>
+                <w:szCs w:val="28"/>
+              </w:rPr>
+            </w:r>
+            <w:r>
+              <w:rPr>
+                <w:noProof/>
+                <w:webHidden/>
+                <w:sz w:val="28"/>
+                <w:szCs w:val="28"/>
+              </w:rPr>
+              <w:fldChar w:fldCharType="separate"/>
+            </w:r>
+            <w:r>
+              <w:rPr>
+                <w:noProof/>
+                <w:webHidden/>
+                <w:sz w:val="28"/>
+                <w:szCs w:val="28"/>
+              </w:rPr>
+              <w:t>1</w:t>
+            </w:r>
+            <w:r>
+              <w:rPr>
+                <w:noProof/>
+                <w:webHidden/>
+                <w:sz w:val="28"/>
+                <w:szCs w:val="28"/>
+              </w:rPr>
+              <w:fldChar w:fldCharType="end"/>
+            </w:r>
+          </w:hyperlink>
+        </w:p>
+        <w:p>
+          <w:pPr>
+            <w:pStyle w:val="TDC1"/>
             <w:rPr>
               <w:rFonts w:asciiTheme="minorHAnsi" w:eastAsiaTheme="minorEastAsia" w:hAnsiTheme="minorHAnsi" w:cstheme="minorBidi"/>
               <w:noProof/>
               <w:lang w:val="es-PE"/>
             </w:rPr>
           </w:pPr>
-          <w:hyperlink w:anchor="_Toc58419098" w:history="1">
+          <w:hyperlink w:anchor="_Toc58427368" w:history="1">
             <w:r>
               <w:rPr>
                 <w:rStyle w:val="Hipervnculo"/>
-                <w:noProof/>
+                <w:b/>
+                <w:bCs/>
+                <w:noProof/>
+                <w:sz w:val="28"/>
+                <w:szCs w:val="28"/>
                 <w:lang w:val="es-ES"/>
               </w:rPr>
-              <w:t>Especificación de Caso de Uso:</w:t>
-            </w:r>
-            <w:r>
-              <w:rPr>
-                <w:noProof/>
-                <w:webHidden/>
+              <w:t>CU02-Registro de usuario</w:t>
+            </w:r>
+            <w:r>
+              <w:rPr>
+                <w:noProof/>
+                <w:webHidden/>
+                <w:sz w:val="28"/>
+                <w:szCs w:val="28"/>
               </w:rPr>
               <w:tab/>
             </w:r>
@@ -1196,6 +1327,8 @@
               <w:rPr>
                 <w:noProof/>
                 <w:webHidden/>
+                <w:sz w:val="28"/>
+                <w:szCs w:val="28"/>
               </w:rPr>
               <w:fldChar w:fldCharType="begin"/>
             </w:r>
@@ -1203,19 +1336,25 @@
               <w:rPr>
                 <w:noProof/>
                 <w:webHidden/>
-              </w:rPr>
-              <w:instrText xml:space="preserve"> PAGEREF _Toc58419098 \h </w:instrText>
-            </w:r>
-            <w:r>
-              <w:rPr>
-                <w:noProof/>
-                <w:webHidden/>
-              </w:rPr>
-            </w:r>
-            <w:r>
-              <w:rPr>
-                <w:noProof/>
-                <w:webHidden/>
+                <w:sz w:val="28"/>
+                <w:szCs w:val="28"/>
+              </w:rPr>
+              <w:instrText xml:space="preserve"> PAGEREF _Toc58427368 \h </w:instrText>
+            </w:r>
+            <w:r>
+              <w:rPr>
+                <w:noProof/>
+                <w:webHidden/>
+                <w:sz w:val="28"/>
+                <w:szCs w:val="28"/>
+              </w:rPr>
+            </w:r>
+            <w:r>
+              <w:rPr>
+                <w:noProof/>
+                <w:webHidden/>
+                <w:sz w:val="28"/>
+                <w:szCs w:val="28"/>
               </w:rPr>
               <w:fldChar w:fldCharType="separate"/>
             </w:r>
@@ -1223,6 +1362,8 @@
               <w:rPr>
                 <w:noProof/>
                 <w:webHidden/>
+                <w:sz w:val="28"/>
+                <w:szCs w:val="28"/>
               </w:rPr>
               <w:t>1</w:t>
             </w:r>
@@ -1230,6 +1371,8 @@
               <w:rPr>
                 <w:noProof/>
                 <w:webHidden/>
+                <w:sz w:val="28"/>
+                <w:szCs w:val="28"/>
               </w:rPr>
               <w:fldChar w:fldCharType="end"/>
             </w:r>
@@ -1238,34 +1381,50 @@
         <w:p>
           <w:pPr>
             <w:pStyle w:val="TDC1"/>
-            <w:tabs>
-              <w:tab w:val="right" w:leader="dot" w:pos="8494"/>
-            </w:tabs>
-            <w:ind w:firstLine="0"/>
             <w:rPr>
               <w:rFonts w:asciiTheme="minorHAnsi" w:eastAsiaTheme="minorEastAsia" w:hAnsiTheme="minorHAnsi" w:cstheme="minorBidi"/>
               <w:noProof/>
               <w:lang w:val="es-PE"/>
             </w:rPr>
           </w:pPr>
-          <w:hyperlink w:anchor="_Toc58419099" w:history="1">
+          <w:hyperlink w:anchor="_Toc58427369" w:history="1">
             <w:r>
               <w:rPr>
                 <w:rStyle w:val="Hipervnculo"/>
+                <w:b/>
+                <w:bCs/>
                 <w:noProof/>
                 <w:lang w:val="es-ES"/>
               </w:rPr>
-              <w:t>CU02-Registro de usuario</w:t>
-            </w:r>
-            <w:r>
-              <w:rPr>
-                <w:noProof/>
-                <w:webHidden/>
+              <w:t>1</w:t>
+            </w:r>
+            <w:r>
+              <w:rPr>
+                <w:rFonts w:asciiTheme="minorHAnsi" w:eastAsiaTheme="minorEastAsia" w:hAnsiTheme="minorHAnsi" w:cstheme="minorBidi"/>
+                <w:noProof/>
+                <w:lang w:val="es-PE"/>
               </w:rPr>
               <w:tab/>
             </w:r>
             <w:r>
               <w:rPr>
+                <w:rStyle w:val="Hipervnculo"/>
+                <w:b/>
+                <w:bCs/>
+                <w:noProof/>
+                <w:lang w:val="es-ES"/>
+              </w:rPr>
+              <w:t>DESCRIPCIÓN GENERAL</w:t>
+            </w:r>
+            <w:r>
+              <w:rPr>
+                <w:noProof/>
+                <w:webHidden/>
+              </w:rPr>
+              <w:tab/>
+            </w:r>
+            <w:r>
+              <w:rPr>
                 <w:noProof/>
                 <w:webHidden/>
               </w:rPr>
@@ -1276,7 +1435,7 @@
                 <w:noProof/>
                 <w:webHidden/>
               </w:rPr>
-              <w:instrText xml:space="preserve"> PAGEREF _Toc58419099 \h </w:instrText>
+              <w:instrText xml:space="preserve"> PAGEREF _Toc58427369 \h </w:instrText>
             </w:r>
             <w:r>
               <w:rPr>
@@ -1296,7 +1455,7 @@
                 <w:noProof/>
                 <w:webHidden/>
               </w:rPr>
-              <w:t>1</w:t>
+              <w:t>4</w:t>
             </w:r>
             <w:r>
               <w:rPr>
@@ -1309,26 +1468,20 @@
         </w:p>
         <w:p>
           <w:pPr>
-            <w:pStyle w:val="TDC1"/>
-            <w:tabs>
-              <w:tab w:val="left" w:pos="1100"/>
-              <w:tab w:val="right" w:leader="dot" w:pos="8494"/>
-            </w:tabs>
-            <w:ind w:firstLine="0"/>
+            <w:pStyle w:val="TDC2"/>
             <w:rPr>
               <w:rFonts w:asciiTheme="minorHAnsi" w:eastAsiaTheme="minorEastAsia" w:hAnsiTheme="minorHAnsi" w:cstheme="minorBidi"/>
               <w:noProof/>
               <w:lang w:val="es-PE"/>
             </w:rPr>
           </w:pPr>
-          <w:hyperlink w:anchor="_Toc58419100" w:history="1">
+          <w:hyperlink w:anchor="_Toc58427370" w:history="1">
             <w:r>
               <w:rPr>
                 <w:rStyle w:val="Hipervnculo"/>
                 <w:noProof/>
-                <w:lang w:val="es-ES"/>
-              </w:rPr>
-              <w:t>1</w:t>
+              </w:rPr>
+              <w:t>1.1</w:t>
             </w:r>
             <w:r>
               <w:rPr>
@@ -1336,15 +1489,14 @@
                 <w:noProof/>
                 <w:lang w:val="es-PE"/>
               </w:rPr>
-              <w:t xml:space="preserve">  </w:t>
+              <w:tab/>
             </w:r>
             <w:r>
               <w:rPr>
                 <w:rStyle w:val="Hipervnculo"/>
                 <w:noProof/>
-                <w:lang w:val="es-ES"/>
-              </w:rPr>
-              <w:t>Descripción General</w:t>
+              </w:rPr>
+              <w:t>Diagrama de Casos de Usos</w:t>
             </w:r>
             <w:r>
               <w:rPr>
@@ -1365,7 +1517,7 @@
                 <w:noProof/>
                 <w:webHidden/>
               </w:rPr>
-              <w:instrText xml:space="preserve"> PAGEREF _Toc58419100 \h </w:instrText>
+              <w:instrText xml:space="preserve"> PAGEREF _Toc58427370 \h </w:instrText>
             </w:r>
             <w:r>
               <w:rPr>
@@ -1399,27 +1551,25 @@
         <w:p>
           <w:pPr>
             <w:pStyle w:val="TDC2"/>
-            <w:tabs>
-              <w:tab w:val="left" w:pos="880"/>
-              <w:tab w:val="right" w:leader="dot" w:pos="8494"/>
-            </w:tabs>
-            <w:ind w:firstLine="0"/>
             <w:rPr>
+              <w:rFonts w:asciiTheme="minorHAnsi" w:eastAsiaTheme="minorEastAsia" w:hAnsiTheme="minorHAnsi" w:cstheme="minorBidi"/>
               <w:noProof/>
+              <w:lang w:val="es-PE"/>
             </w:rPr>
           </w:pPr>
-          <w:hyperlink w:anchor="_Toc58419101" w:history="1">
+          <w:hyperlink w:anchor="_Toc58427371" w:history="1">
             <w:r>
               <w:rPr>
                 <w:rStyle w:val="Hipervnculo"/>
                 <w:noProof/>
-                <w:lang w:val="es-ES"/>
-              </w:rPr>
-              <w:t>1.1</w:t>
-            </w:r>
-            <w:r>
-              <w:rPr>
-                <w:noProof/>
+              </w:rPr>
+              <w:t>1.2</w:t>
+            </w:r>
+            <w:r>
+              <w:rPr>
+                <w:rFonts w:asciiTheme="minorHAnsi" w:eastAsiaTheme="minorEastAsia" w:hAnsiTheme="minorHAnsi" w:cstheme="minorBidi"/>
+                <w:noProof/>
+                <w:lang w:val="es-PE"/>
               </w:rPr>
               <w:tab/>
             </w:r>
@@ -1427,9 +1577,8 @@
               <w:rPr>
                 <w:rStyle w:val="Hipervnculo"/>
                 <w:noProof/>
-                <w:lang w:val="es-ES"/>
-              </w:rPr>
-              <w:t>Diagrama de Casos de Usos</w:t>
+              </w:rPr>
+              <w:t>Descripción</w:t>
             </w:r>
             <w:r>
               <w:rPr>
@@ -1450,7 +1599,7 @@
                 <w:noProof/>
                 <w:webHidden/>
               </w:rPr>
-              <w:instrText xml:space="preserve"> PAGEREF _Toc58419101 \h </w:instrText>
+              <w:instrText xml:space="preserve"> PAGEREF _Toc58427371 \h </w:instrText>
             </w:r>
             <w:r>
               <w:rPr>
@@ -1484,27 +1633,25 @@
         <w:p>
           <w:pPr>
             <w:pStyle w:val="TDC2"/>
-            <w:tabs>
-              <w:tab w:val="left" w:pos="880"/>
-              <w:tab w:val="right" w:leader="dot" w:pos="8494"/>
-            </w:tabs>
-            <w:ind w:firstLine="0"/>
             <w:rPr>
+              <w:rFonts w:asciiTheme="minorHAnsi" w:eastAsiaTheme="minorEastAsia" w:hAnsiTheme="minorHAnsi" w:cstheme="minorBidi"/>
               <w:noProof/>
+              <w:lang w:val="es-PE"/>
             </w:rPr>
           </w:pPr>
-          <w:hyperlink w:anchor="_Toc58419102" w:history="1">
+          <w:hyperlink w:anchor="_Toc58427372" w:history="1">
             <w:r>
               <w:rPr>
                 <w:rStyle w:val="Hipervnculo"/>
                 <w:noProof/>
-                <w:lang w:val="es-ES"/>
-              </w:rPr>
-              <w:t>1.2</w:t>
-            </w:r>
-            <w:r>
-              <w:rPr>
-                <w:noProof/>
+              </w:rPr>
+              <w:t>1.3</w:t>
+            </w:r>
+            <w:r>
+              <w:rPr>
+                <w:rFonts w:asciiTheme="minorHAnsi" w:eastAsiaTheme="minorEastAsia" w:hAnsiTheme="minorHAnsi" w:cstheme="minorBidi"/>
+                <w:noProof/>
+                <w:lang w:val="es-PE"/>
               </w:rPr>
               <w:tab/>
             </w:r>
@@ -1512,9 +1659,8 @@
               <w:rPr>
                 <w:rStyle w:val="Hipervnculo"/>
                 <w:noProof/>
-                <w:lang w:val="es-ES"/>
-              </w:rPr>
-              <w:t>Descripción</w:t>
+              </w:rPr>
+              <w:t>Actores</w:t>
             </w:r>
             <w:r>
               <w:rPr>
@@ -1535,7 +1681,7 @@
                 <w:noProof/>
                 <w:webHidden/>
               </w:rPr>
-              <w:instrText xml:space="preserve"> PAGEREF _Toc58419102 \h </w:instrText>
+              <w:instrText xml:space="preserve"> PAGEREF _Toc58427372 \h </w:instrText>
             </w:r>
             <w:r>
               <w:rPr>
@@ -1569,27 +1715,25 @@
         <w:p>
           <w:pPr>
             <w:pStyle w:val="TDC2"/>
-            <w:tabs>
-              <w:tab w:val="left" w:pos="880"/>
-              <w:tab w:val="right" w:leader="dot" w:pos="8494"/>
-            </w:tabs>
-            <w:ind w:firstLine="0"/>
             <w:rPr>
+              <w:rFonts w:asciiTheme="minorHAnsi" w:eastAsiaTheme="minorEastAsia" w:hAnsiTheme="minorHAnsi" w:cstheme="minorBidi"/>
               <w:noProof/>
+              <w:lang w:val="es-PE"/>
             </w:rPr>
           </w:pPr>
-          <w:hyperlink w:anchor="_Toc58419103" w:history="1">
+          <w:hyperlink w:anchor="_Toc58427373" w:history="1">
             <w:r>
               <w:rPr>
                 <w:rStyle w:val="Hipervnculo"/>
                 <w:noProof/>
-                <w:lang w:val="es-ES"/>
-              </w:rPr>
-              <w:t>1.3</w:t>
-            </w:r>
-            <w:r>
-              <w:rPr>
-                <w:noProof/>
+              </w:rPr>
+              <w:t>1.4</w:t>
+            </w:r>
+            <w:r>
+              <w:rPr>
+                <w:rFonts w:asciiTheme="minorHAnsi" w:eastAsiaTheme="minorEastAsia" w:hAnsiTheme="minorHAnsi" w:cstheme="minorBidi"/>
+                <w:noProof/>
+                <w:lang w:val="es-PE"/>
               </w:rPr>
               <w:tab/>
             </w:r>
@@ -1597,9 +1741,8 @@
               <w:rPr>
                 <w:rStyle w:val="Hipervnculo"/>
                 <w:noProof/>
-                <w:lang w:val="es-ES"/>
-              </w:rPr>
-              <w:t>Actores</w:t>
+              </w:rPr>
+              <w:t>Precondiciones</w:t>
             </w:r>
             <w:r>
               <w:rPr>
@@ -1620,7 +1763,7 @@
                 <w:noProof/>
                 <w:webHidden/>
               </w:rPr>
-              <w:instrText xml:space="preserve"> PAGEREF _Toc58419103 \h </w:instrText>
+              <w:instrText xml:space="preserve"> PAGEREF _Toc58427373 \h </w:instrText>
             </w:r>
             <w:r>
               <w:rPr>
@@ -1654,27 +1797,25 @@
         <w:p>
           <w:pPr>
             <w:pStyle w:val="TDC2"/>
-            <w:tabs>
-              <w:tab w:val="left" w:pos="880"/>
-              <w:tab w:val="right" w:leader="dot" w:pos="8494"/>
-            </w:tabs>
-            <w:ind w:firstLine="0"/>
             <w:rPr>
+              <w:rFonts w:asciiTheme="minorHAnsi" w:eastAsiaTheme="minorEastAsia" w:hAnsiTheme="minorHAnsi" w:cstheme="minorBidi"/>
               <w:noProof/>
+              <w:lang w:val="es-PE"/>
             </w:rPr>
           </w:pPr>
-          <w:hyperlink w:anchor="_Toc58419104" w:history="1">
+          <w:hyperlink w:anchor="_Toc58427374" w:history="1">
             <w:r>
               <w:rPr>
                 <w:rStyle w:val="Hipervnculo"/>
                 <w:noProof/>
-                <w:lang w:val="es-ES"/>
-              </w:rPr>
-              <w:t>1.4</w:t>
-            </w:r>
-            <w:r>
-              <w:rPr>
-                <w:noProof/>
+              </w:rPr>
+              <w:t>1.5</w:t>
+            </w:r>
+            <w:r>
+              <w:rPr>
+                <w:rFonts w:asciiTheme="minorHAnsi" w:eastAsiaTheme="minorEastAsia" w:hAnsiTheme="minorHAnsi" w:cstheme="minorBidi"/>
+                <w:noProof/>
+                <w:lang w:val="es-PE"/>
               </w:rPr>
               <w:tab/>
             </w:r>
@@ -1682,9 +1823,8 @@
               <w:rPr>
                 <w:rStyle w:val="Hipervnculo"/>
                 <w:noProof/>
-                <w:lang w:val="es-ES"/>
-              </w:rPr>
-              <w:t>Precondiciones</w:t>
+              </w:rPr>
+              <w:t>PostCondiciones</w:t>
             </w:r>
             <w:r>
               <w:rPr>
@@ -1705,7 +1845,7 @@
                 <w:noProof/>
                 <w:webHidden/>
               </w:rPr>
-              <w:instrText xml:space="preserve"> PAGEREF _Toc58419104 \h </w:instrText>
+              <w:instrText xml:space="preserve"> PAGEREF _Toc58427374 \h </w:instrText>
             </w:r>
             <w:r>
               <w:rPr>
@@ -1725,7 +1865,7 @@
                 <w:noProof/>
                 <w:webHidden/>
               </w:rPr>
-              <w:t>4</w:t>
+              <w:t>5</w:t>
             </w:r>
             <w:r>
               <w:rPr>
@@ -1739,27 +1879,25 @@
         <w:p>
           <w:pPr>
             <w:pStyle w:val="TDC2"/>
-            <w:tabs>
-              <w:tab w:val="left" w:pos="880"/>
-              <w:tab w:val="right" w:leader="dot" w:pos="8494"/>
-            </w:tabs>
-            <w:ind w:firstLine="0"/>
             <w:rPr>
+              <w:rFonts w:asciiTheme="minorHAnsi" w:eastAsiaTheme="minorEastAsia" w:hAnsiTheme="minorHAnsi" w:cstheme="minorBidi"/>
               <w:noProof/>
+              <w:lang w:val="es-PE"/>
             </w:rPr>
           </w:pPr>
-          <w:hyperlink w:anchor="_Toc58419105" w:history="1">
+          <w:hyperlink w:anchor="_Toc58427375" w:history="1">
             <w:r>
               <w:rPr>
                 <w:rStyle w:val="Hipervnculo"/>
                 <w:noProof/>
-                <w:lang w:val="es-ES"/>
-              </w:rPr>
-              <w:t>1.5</w:t>
-            </w:r>
-            <w:r>
-              <w:rPr>
-                <w:noProof/>
+              </w:rPr>
+              <w:t>1.6</w:t>
+            </w:r>
+            <w:r>
+              <w:rPr>
+                <w:rFonts w:asciiTheme="minorHAnsi" w:eastAsiaTheme="minorEastAsia" w:hAnsiTheme="minorHAnsi" w:cstheme="minorBidi"/>
+                <w:noProof/>
+                <w:lang w:val="es-PE"/>
               </w:rPr>
               <w:tab/>
             </w:r>
@@ -1767,9 +1905,8 @@
               <w:rPr>
                 <w:rStyle w:val="Hipervnculo"/>
                 <w:noProof/>
-                <w:lang w:val="es-ES"/>
-              </w:rPr>
-              <w:t>PostCondiciones</w:t>
+              </w:rPr>
+              <w:t>Flujo Básico</w:t>
             </w:r>
             <w:r>
               <w:rPr>
@@ -1790,7 +1927,7 @@
                 <w:noProof/>
                 <w:webHidden/>
               </w:rPr>
-              <w:instrText xml:space="preserve"> PAGEREF _Toc58419105 \h </w:instrText>
+              <w:instrText xml:space="preserve"> PAGEREF _Toc58427375 \h </w:instrText>
             </w:r>
             <w:r>
               <w:rPr>
@@ -1824,27 +1961,25 @@
         <w:p>
           <w:pPr>
             <w:pStyle w:val="TDC2"/>
-            <w:tabs>
-              <w:tab w:val="left" w:pos="880"/>
-              <w:tab w:val="right" w:leader="dot" w:pos="8494"/>
-            </w:tabs>
-            <w:ind w:firstLine="0"/>
             <w:rPr>
+              <w:rFonts w:asciiTheme="minorHAnsi" w:eastAsiaTheme="minorEastAsia" w:hAnsiTheme="minorHAnsi" w:cstheme="minorBidi"/>
               <w:noProof/>
+              <w:lang w:val="es-PE"/>
             </w:rPr>
           </w:pPr>
-          <w:hyperlink w:anchor="_Toc58419106" w:history="1">
+          <w:hyperlink w:anchor="_Toc58427376" w:history="1">
             <w:r>
               <w:rPr>
                 <w:rStyle w:val="Hipervnculo"/>
                 <w:noProof/>
-                <w:lang w:val="es-ES"/>
-              </w:rPr>
-              <w:t>1.6</w:t>
-            </w:r>
-            <w:r>
-              <w:rPr>
-                <w:noProof/>
+              </w:rPr>
+              <w:t>1.7</w:t>
+            </w:r>
+            <w:r>
+              <w:rPr>
+                <w:rFonts w:asciiTheme="minorHAnsi" w:eastAsiaTheme="minorEastAsia" w:hAnsiTheme="minorHAnsi" w:cstheme="minorBidi"/>
+                <w:noProof/>
+                <w:lang w:val="es-PE"/>
               </w:rPr>
               <w:tab/>
             </w:r>
@@ -1852,9 +1987,8 @@
               <w:rPr>
                 <w:rStyle w:val="Hipervnculo"/>
                 <w:noProof/>
-                <w:lang w:val="es-ES"/>
-              </w:rPr>
-              <w:t>Flujo Básico</w:t>
+              </w:rPr>
+              <w:t>Flujo Alternativo</w:t>
             </w:r>
             <w:r>
               <w:rPr>
@@ -1875,7 +2009,7 @@
                 <w:noProof/>
                 <w:webHidden/>
               </w:rPr>
-              <w:instrText xml:space="preserve"> PAGEREF _Toc58419106 \h </w:instrText>
+              <w:instrText xml:space="preserve"> PAGEREF _Toc58427376 \h </w:instrText>
             </w:r>
             <w:r>
               <w:rPr>
@@ -1909,27 +2043,25 @@
         <w:p>
           <w:pPr>
             <w:pStyle w:val="TDC2"/>
-            <w:tabs>
-              <w:tab w:val="left" w:pos="880"/>
-              <w:tab w:val="right" w:leader="dot" w:pos="8494"/>
-            </w:tabs>
-            <w:ind w:firstLine="0"/>
             <w:rPr>
+              <w:rFonts w:asciiTheme="minorHAnsi" w:eastAsiaTheme="minorEastAsia" w:hAnsiTheme="minorHAnsi" w:cstheme="minorBidi"/>
               <w:noProof/>
+              <w:lang w:val="es-PE"/>
             </w:rPr>
           </w:pPr>
-          <w:hyperlink w:anchor="_Toc58419107" w:history="1">
+          <w:hyperlink w:anchor="_Toc58427377" w:history="1">
             <w:r>
               <w:rPr>
                 <w:rStyle w:val="Hipervnculo"/>
                 <w:noProof/>
-                <w:lang w:val="es-ES"/>
-              </w:rPr>
-              <w:t>1.7</w:t>
-            </w:r>
-            <w:r>
-              <w:rPr>
-                <w:noProof/>
+              </w:rPr>
+              <w:t>1.8</w:t>
+            </w:r>
+            <w:r>
+              <w:rPr>
+                <w:rFonts w:asciiTheme="minorHAnsi" w:eastAsiaTheme="minorEastAsia" w:hAnsiTheme="minorHAnsi" w:cstheme="minorBidi"/>
+                <w:noProof/>
+                <w:lang w:val="es-PE"/>
               </w:rPr>
               <w:tab/>
             </w:r>
@@ -1937,9 +2069,8 @@
               <w:rPr>
                 <w:rStyle w:val="Hipervnculo"/>
                 <w:noProof/>
-                <w:lang w:val="es-ES"/>
-              </w:rPr>
-              <w:t>Flujo Alternativo</w:t>
+              </w:rPr>
+              <w:t>Excepciones</w:t>
             </w:r>
             <w:r>
               <w:rPr>
@@ -1960,7 +2091,7 @@
                 <w:noProof/>
                 <w:webHidden/>
               </w:rPr>
-              <w:instrText xml:space="preserve"> PAGEREF _Toc58419107 \h </w:instrText>
+              <w:instrText xml:space="preserve"> PAGEREF _Toc58427377 \h </w:instrText>
             </w:r>
             <w:r>
               <w:rPr>
@@ -1994,27 +2125,25 @@
         <w:p>
           <w:pPr>
             <w:pStyle w:val="TDC2"/>
-            <w:tabs>
-              <w:tab w:val="left" w:pos="880"/>
-              <w:tab w:val="right" w:leader="dot" w:pos="8494"/>
-            </w:tabs>
-            <w:ind w:firstLine="0"/>
             <w:rPr>
+              <w:rFonts w:asciiTheme="minorHAnsi" w:eastAsiaTheme="minorEastAsia" w:hAnsiTheme="minorHAnsi" w:cstheme="minorBidi"/>
               <w:noProof/>
+              <w:lang w:val="es-PE"/>
             </w:rPr>
           </w:pPr>
-          <w:hyperlink w:anchor="_Toc58419108" w:history="1">
+          <w:hyperlink w:anchor="_Toc58427378" w:history="1">
             <w:r>
               <w:rPr>
                 <w:rStyle w:val="Hipervnculo"/>
                 <w:noProof/>
-                <w:lang w:val="es-ES"/>
-              </w:rPr>
-              <w:t>1.8</w:t>
-            </w:r>
-            <w:r>
-              <w:rPr>
-                <w:noProof/>
+              </w:rPr>
+              <w:t>1.9</w:t>
+            </w:r>
+            <w:r>
+              <w:rPr>
+                <w:rFonts w:asciiTheme="minorHAnsi" w:eastAsiaTheme="minorEastAsia" w:hAnsiTheme="minorHAnsi" w:cstheme="minorBidi"/>
+                <w:noProof/>
+                <w:lang w:val="es-PE"/>
               </w:rPr>
               <w:tab/>
             </w:r>
@@ -2022,9 +2151,8 @@
               <w:rPr>
                 <w:rStyle w:val="Hipervnculo"/>
                 <w:noProof/>
-                <w:lang w:val="es-ES"/>
-              </w:rPr>
-              <w:t>Excepciones</w:t>
+              </w:rPr>
+              <w:t>Prototipos visuales</w:t>
             </w:r>
             <w:r>
               <w:rPr>
@@ -2045,7 +2173,7 @@
                 <w:noProof/>
                 <w:webHidden/>
               </w:rPr>
-              <w:instrText xml:space="preserve"> PAGEREF _Toc58419108 \h </w:instrText>
+              <w:instrText xml:space="preserve"> PAGEREF _Toc58427378 \h </w:instrText>
             </w:r>
             <w:r>
               <w:rPr>
@@ -2079,27 +2207,25 @@
         <w:p>
           <w:pPr>
             <w:pStyle w:val="TDC2"/>
-            <w:tabs>
-              <w:tab w:val="left" w:pos="880"/>
-              <w:tab w:val="right" w:leader="dot" w:pos="8494"/>
-            </w:tabs>
-            <w:ind w:firstLine="0"/>
             <w:rPr>
+              <w:rFonts w:asciiTheme="minorHAnsi" w:eastAsiaTheme="minorEastAsia" w:hAnsiTheme="minorHAnsi" w:cstheme="minorBidi"/>
               <w:noProof/>
+              <w:lang w:val="es-PE"/>
             </w:rPr>
           </w:pPr>
-          <w:hyperlink w:anchor="_Toc58419109" w:history="1">
+          <w:hyperlink w:anchor="_Toc58427379" w:history="1">
             <w:r>
               <w:rPr>
                 <w:rStyle w:val="Hipervnculo"/>
                 <w:noProof/>
-                <w:lang w:val="es-ES"/>
-              </w:rPr>
-              <w:t>1.9</w:t>
-            </w:r>
-            <w:r>
-              <w:rPr>
-                <w:noProof/>
+              </w:rPr>
+              <w:t>1.10</w:t>
+            </w:r>
+            <w:r>
+              <w:rPr>
+                <w:rFonts w:asciiTheme="minorHAnsi" w:eastAsiaTheme="minorEastAsia" w:hAnsiTheme="minorHAnsi" w:cstheme="minorBidi"/>
+                <w:noProof/>
+                <w:lang w:val="es-PE"/>
               </w:rPr>
               <w:tab/>
             </w:r>
@@ -2107,9 +2233,8 @@
               <w:rPr>
                 <w:rStyle w:val="Hipervnculo"/>
                 <w:noProof/>
-                <w:lang w:val="es-ES"/>
-              </w:rPr>
-              <w:t>Prototipos visuales</w:t>
+              </w:rPr>
+              <w:t>Requerimientos no funcionales</w:t>
             </w:r>
             <w:r>
               <w:rPr>
@@ -2130,92 +2255,7 @@
                 <w:noProof/>
                 <w:webHidden/>
               </w:rPr>
-              <w:instrText xml:space="preserve"> PAGEREF _Toc58419109 \h </w:instrText>
-            </w:r>
-            <w:r>
-              <w:rPr>
-                <w:noProof/>
-                <w:webHidden/>
-              </w:rPr>
-            </w:r>
-            <w:r>
-              <w:rPr>
-                <w:noProof/>
-                <w:webHidden/>
-              </w:rPr>
-              <w:fldChar w:fldCharType="separate"/>
-            </w:r>
-            <w:r>
-              <w:rPr>
-                <w:noProof/>
-                <w:webHidden/>
-              </w:rPr>
-              <w:t>5</w:t>
-            </w:r>
-            <w:r>
-              <w:rPr>
-                <w:noProof/>
-                <w:webHidden/>
-              </w:rPr>
-              <w:fldChar w:fldCharType="end"/>
-            </w:r>
-          </w:hyperlink>
-        </w:p>
-        <w:p>
-          <w:pPr>
-            <w:pStyle w:val="TDC2"/>
-            <w:tabs>
-              <w:tab w:val="left" w:pos="880"/>
-              <w:tab w:val="right" w:leader="dot" w:pos="8494"/>
-            </w:tabs>
-            <w:ind w:firstLine="0"/>
-            <w:rPr>
-              <w:noProof/>
-            </w:rPr>
-          </w:pPr>
-          <w:hyperlink w:anchor="_Toc58419110" w:history="1">
-            <w:r>
-              <w:rPr>
-                <w:rStyle w:val="Hipervnculo"/>
-                <w:noProof/>
-                <w:lang w:val="es-ES"/>
-              </w:rPr>
-              <w:t>1.10</w:t>
-            </w:r>
-            <w:r>
-              <w:rPr>
-                <w:noProof/>
-              </w:rPr>
-              <w:tab/>
-            </w:r>
-            <w:r>
-              <w:rPr>
-                <w:rStyle w:val="Hipervnculo"/>
-                <w:noProof/>
-                <w:lang w:val="es-ES"/>
-              </w:rPr>
-              <w:t>Requerimientos no funcionales</w:t>
-            </w:r>
-            <w:r>
-              <w:rPr>
-                <w:noProof/>
-                <w:webHidden/>
-              </w:rPr>
-              <w:tab/>
-            </w:r>
-            <w:r>
-              <w:rPr>
-                <w:noProof/>
-                <w:webHidden/>
-              </w:rPr>
-              <w:fldChar w:fldCharType="begin"/>
-            </w:r>
-            <w:r>
-              <w:rPr>
-                <w:noProof/>
-                <w:webHidden/>
-              </w:rPr>
-              <w:instrText xml:space="preserve"> PAGEREF _Toc58419110 \h </w:instrText>
+              <w:instrText xml:space="preserve"> PAGEREF _Toc58427379 \h </w:instrText>
             </w:r>
             <w:r>
               <w:rPr>
@@ -2309,7 +2349,7 @@
         </w:rPr>
       </w:pPr>
       <w:bookmarkStart w:id="11" w:name="_heading=h.xwng64mpj9kf" w:colFirst="0" w:colLast="0"/>
-      <w:bookmarkStart w:id="12" w:name="_Toc58419100"/>
+      <w:bookmarkStart w:id="12" w:name="_Toc58427369"/>
       <w:bookmarkEnd w:id="11"/>
       <w:r>
         <w:rPr>
@@ -2318,7 +2358,7 @@
           <w:lang w:val="es-ES"/>
         </w:rPr>
         <w:lastRenderedPageBreak/>
-        <w:t>Descripción General</w:t>
+        <w:t>DESCRIPCIÓN GENERAL</w:t>
       </w:r>
       <w:bookmarkEnd w:id="12"/>
     </w:p>
@@ -2326,7 +2366,7 @@
       <w:pPr>
         <w:pStyle w:val="Ttulo2"/>
       </w:pPr>
-      <w:bookmarkStart w:id="13" w:name="_Toc58419101"/>
+      <w:bookmarkStart w:id="13" w:name="_Toc58427370"/>
       <w:r>
         <w:t>Diagrama de Casos de Usos</w:t>
       </w:r>
@@ -2395,14 +2435,30 @@
           <w:b/>
           <w:lang w:val="es-ES"/>
         </w:rPr>
-        <w:t>Figura 1. Prototipo del Caso de uso: CU02-  Registro usuario</w:t>
+        <w:t>Figura 1. Prototipo del Caso de uso: CU02</w:t>
       </w:r>
+      <w:proofErr w:type="gramStart"/>
+      <w:r>
+        <w:rPr>
+          <w:b/>
+          <w:lang w:val="es-ES"/>
+        </w:rPr>
+        <w:t>-  Registro</w:t>
+      </w:r>
+      <w:proofErr w:type="gramEnd"/>
+      <w:r>
+        <w:rPr>
+          <w:b/>
+          <w:lang w:val="es-ES"/>
+        </w:rPr>
+        <w:t xml:space="preserve"> usuario</w:t>
+      </w:r>
     </w:p>
     <w:p>
       <w:pPr>
         <w:pStyle w:val="Ttulo2"/>
       </w:pPr>
-      <w:bookmarkStart w:id="15" w:name="_Toc58419102"/>
+      <w:bookmarkStart w:id="15" w:name="_Toc58427371"/>
       <w:r>
         <w:t>Descripción</w:t>
       </w:r>
@@ -2428,7 +2484,7 @@
       <w:pPr>
         <w:pStyle w:val="Ttulo2"/>
       </w:pPr>
-      <w:bookmarkStart w:id="17" w:name="_Toc58419103"/>
+      <w:bookmarkStart w:id="17" w:name="_Toc58427372"/>
       <w:r>
         <w:t>Actores</w:t>
       </w:r>
@@ -2484,7 +2540,7 @@
       <w:pPr>
         <w:pStyle w:val="Ttulo2"/>
       </w:pPr>
-      <w:bookmarkStart w:id="19" w:name="_Toc58419104"/>
+      <w:bookmarkStart w:id="19" w:name="_Toc58427373"/>
       <w:r>
         <w:t>Precondiciones</w:t>
       </w:r>
@@ -2514,7 +2570,8 @@
       <w:pPr>
         <w:pStyle w:val="Ttulo2"/>
       </w:pPr>
-      <w:bookmarkStart w:id="21" w:name="_Toc58419105"/>
+      <w:bookmarkStart w:id="21" w:name="_Toc58427374"/>
+      <w:proofErr w:type="spellStart"/>
       <w:r>
         <w:lastRenderedPageBreak/>
         <w:t>Pos</w:t>
@@ -2526,6 +2583,7 @@
         <w:t>Condiciones</w:t>
       </w:r>
       <w:bookmarkEnd w:id="21"/>
+      <w:proofErr w:type="spellEnd"/>
     </w:p>
     <w:p>
       <w:pPr>
@@ -2571,7 +2629,7 @@
       <w:pPr>
         <w:pStyle w:val="Ttulo2"/>
       </w:pPr>
-      <w:bookmarkStart w:id="23" w:name="_Toc58419106"/>
+      <w:bookmarkStart w:id="23" w:name="_Toc58427375"/>
       <w:r>
         <w:t>Flujo Básico</w:t>
       </w:r>
@@ -2720,6 +2778,12 @@
         </w:rPr>
         <w:t>El sistema valida los campos rellenados. [EX1]</w:t>
       </w:r>
+      <w:r>
+        <w:rPr>
+          <w:lang w:val="es-ES"/>
+        </w:rPr>
+        <w:t xml:space="preserve"> [FA1]</w:t>
+      </w:r>
     </w:p>
     <w:p>
       <w:pPr>
@@ -2754,7 +2818,27 @@
         <w:rPr>
           <w:lang w:val="es-ES"/>
         </w:rPr>
-        <w:t>El Sistema notifica al usuario.</w:t>
+        <w:t xml:space="preserve">El Sistema notifica al </w:t>
+      </w:r>
+      <w:proofErr w:type="gramStart"/>
+      <w:r>
+        <w:rPr>
+          <w:lang w:val="es-ES"/>
+        </w:rPr>
+        <w:t>usuario.</w:t>
+      </w:r>
+      <w:r>
+        <w:rPr>
+          <w:lang w:val="es-ES"/>
+        </w:rPr>
+        <w:t>[</w:t>
+      </w:r>
+      <w:proofErr w:type="gramEnd"/>
+      <w:r>
+        <w:rPr>
+          <w:lang w:val="es-ES"/>
+        </w:rPr>
+        <w:t>FA2]</w:t>
       </w:r>
     </w:p>
     <w:p>
@@ -2787,7 +2871,7 @@
       <w:pPr>
         <w:pStyle w:val="Ttulo2"/>
       </w:pPr>
-      <w:bookmarkStart w:id="24" w:name="_Toc58419107"/>
+      <w:bookmarkStart w:id="24" w:name="_Toc58427376"/>
       <w:r>
         <w:t>Flujo Alternativo</w:t>
       </w:r>
@@ -2804,9 +2888,17 @@
       <w:bookmarkEnd w:id="25"/>
       <w:r>
         <w:rPr>
-          <w:lang w:val="es-ES"/>
-        </w:rPr>
-        <w:t>4. El Sistema valida los campos rellenados.</w:t>
+          <w:b/>
+          <w:bCs/>
+          <w:lang w:val="es-ES"/>
+        </w:rPr>
+        <w:t>[FA1]</w:t>
+      </w:r>
+      <w:r>
+        <w:rPr>
+          <w:lang w:val="es-ES"/>
+        </w:rPr>
+        <w:t xml:space="preserve"> El Sistema valida los campos rellenados.</w:t>
       </w:r>
     </w:p>
     <w:p>
@@ -2848,9 +2940,17 @@
       <w:bookmarkEnd w:id="27"/>
       <w:r>
         <w:rPr>
-          <w:lang w:val="es-ES"/>
-        </w:rPr>
-        <w:t>6. El sistema notifica al usuario.</w:t>
+          <w:b/>
+          <w:bCs/>
+          <w:lang w:val="es-ES"/>
+        </w:rPr>
+        <w:t>[FA2]</w:t>
+      </w:r>
+      <w:r>
+        <w:rPr>
+          <w:lang w:val="es-ES"/>
+        </w:rPr>
+        <w:t xml:space="preserve"> El sistema notifica al usuario.</w:t>
       </w:r>
     </w:p>
     <w:p>
@@ -2913,7 +3013,7 @@
       <w:pPr>
         <w:pStyle w:val="Ttulo2"/>
       </w:pPr>
-      <w:bookmarkStart w:id="30" w:name="_Toc58419108"/>
+      <w:bookmarkStart w:id="30" w:name="_Toc58427377"/>
       <w:r>
         <w:t>Excepciones</w:t>
       </w:r>
@@ -2968,7 +3068,7 @@
       <w:pPr>
         <w:pStyle w:val="Ttulo2"/>
       </w:pPr>
-      <w:bookmarkStart w:id="32" w:name="_Toc58419109"/>
+      <w:bookmarkStart w:id="32" w:name="_Toc58427378"/>
       <w:r>
         <w:t>Prototipos visuales</w:t>
       </w:r>
@@ -3066,7 +3166,7 @@
       <w:pPr>
         <w:pStyle w:val="Ttulo2"/>
       </w:pPr>
-      <w:bookmarkStart w:id="34" w:name="_Toc58419110"/>
+      <w:bookmarkStart w:id="34" w:name="_Toc58427379"/>
       <w:r>
         <w:t>Requerimientos no funcionales</w:t>
       </w:r>
@@ -3105,6 +3205,7 @@
           <w:p>
             <w:pPr>
               <w:ind w:hanging="2"/>
+              <w:jc w:val="center"/>
               <w:rPr>
                 <w:lang w:val="es-ES"/>
               </w:rPr>
@@ -3131,6 +3232,7 @@
           <w:p>
             <w:pPr>
               <w:ind w:hanging="2"/>
+              <w:jc w:val="center"/>
               <w:rPr>
                 <w:lang w:val="es-ES"/>
               </w:rPr>
@@ -3159,6 +3261,7 @@
           <w:p>
             <w:pPr>
               <w:ind w:hanging="2"/>
+              <w:jc w:val="center"/>
               <w:rPr>
                 <w:lang w:val="es-ES"/>
               </w:rPr>
@@ -3213,6 +3316,7 @@
           <w:p>
             <w:pPr>
               <w:ind w:hanging="2"/>
+              <w:jc w:val="center"/>
               <w:rPr>
                 <w:lang w:val="es-ES"/>
               </w:rPr>
@@ -3267,6 +3371,7 @@
           <w:p>
             <w:pPr>
               <w:ind w:hanging="2"/>
+              <w:jc w:val="center"/>
               <w:rPr>
                 <w:lang w:val="es-ES"/>
               </w:rPr>
@@ -3301,7 +3406,21 @@
               <w:rPr>
                 <w:lang w:val="es-ES"/>
               </w:rPr>
-              <w:t>El sistema debe estar disponible las 24 horas del dia de los 7 días de la semana, los 365 días del año.</w:t>
+              <w:t xml:space="preserve">El sistema debe estar disponible las 24 horas del </w:t>
+            </w:r>
+            <w:proofErr w:type="spellStart"/>
+            <w:r>
+              <w:rPr>
+                <w:lang w:val="es-ES"/>
+              </w:rPr>
+              <w:t>dia</w:t>
+            </w:r>
+            <w:proofErr w:type="spellEnd"/>
+            <w:r>
+              <w:rPr>
+                <w:lang w:val="es-ES"/>
+              </w:rPr>
+              <w:t xml:space="preserve"> de los 7 días de la semana, los 365 días del año.</w:t>
             </w:r>
           </w:p>
         </w:tc>
@@ -5996,9 +6115,14 @@
     <w:autoRedefine/>
     <w:uiPriority w:val="39"/>
     <w:unhideWhenUsed/>
-    <w:rsid w:val="007C557E"/>
+    <w:rsid w:val="005D2077"/>
     <w:pPr>
+      <w:tabs>
+        <w:tab w:val="left" w:pos="709"/>
+        <w:tab w:val="right" w:leader="dot" w:pos="8494"/>
+      </w:tabs>
       <w:spacing w:after="100"/>
+      <w:ind w:firstLine="284"/>
     </w:pPr>
   </w:style>
   <w:style w:type="character" w:styleId="Hipervnculo">
@@ -6092,10 +6216,14 @@
     <w:autoRedefine/>
     <w:uiPriority w:val="39"/>
     <w:unhideWhenUsed/>
-    <w:rsid w:val="007C557E"/>
+    <w:rsid w:val="005D2077"/>
     <w:pPr>
+      <w:tabs>
+        <w:tab w:val="left" w:pos="851"/>
+        <w:tab w:val="right" w:leader="dot" w:pos="8494"/>
+      </w:tabs>
       <w:spacing w:after="100"/>
-      <w:ind w:left="220"/>
+      <w:ind w:firstLine="284"/>
     </w:pPr>
   </w:style>
 </w:styles>

</xml_diff>